<commit_message>
Ok might actually be the last one
</commit_message>
<xml_diff>
--- a/Self_assessment_document.docx
+++ b/Self_assessment_document.docx
@@ -1,6 +1,6 @@
 
 <file path=word/document.xml><?xml version="1.0" encoding="utf-8"?>
-<w:document xmlns:wpc="http://schemas.microsoft.com/office/word/2010/wordprocessingCanvas" xmlns:cx="http://schemas.microsoft.com/office/drawing/2014/chartex" xmlns:cx1="http://schemas.microsoft.com/office/drawing/2015/9/8/chartex" xmlns:cx2="http://schemas.microsoft.com/office/drawing/2015/10/21/chartex" xmlns:cx3="http://schemas.microsoft.com/office/drawing/2016/5/9/chartex" xmlns:cx4="http://schemas.microsoft.com/office/drawing/2016/5/10/chartex" xmlns:cx5="http://schemas.microsoft.com/office/drawing/2016/5/11/chartex" xmlns:cx6="http://schemas.microsoft.com/office/drawing/2016/5/12/chartex" xmlns:cx7="http://schemas.microsoft.com/office/drawing/2016/5/13/chartex" xmlns:cx8="http://schemas.microsoft.com/office/drawing/2016/5/14/chartex" xmlns:mc="http://schemas.openxmlformats.org/markup-compatibility/2006" xmlns:aink="http://schemas.microsoft.com/office/drawing/2016/ink" xmlns:am3d="http://schemas.microsoft.com/office/drawing/2017/model3d" xmlns:o="urn:schemas-microsoft-com:office:office" xmlns:oel="http://schemas.microsoft.com/office/2019/extlst" xmlns:r="http://schemas.openxmlformats.org/officeDocument/2006/relationships" xmlns:m="http://schemas.openxmlformats.org/officeDocument/2006/math" xmlns:v="urn:schemas-microsoft-com:vml" xmlns:wp14="http://schemas.microsoft.com/office/word/2010/wordprocessingDrawing" xmlns:wp="http://schemas.openxmlformats.org/drawingml/2006/wordprocessingDrawing" xmlns:w10="urn:schemas-microsoft-com:office:word" xmlns:w="http://schemas.openxmlformats.org/wordprocessingml/2006/main" xmlns:w14="http://schemas.microsoft.com/office/word/2010/wordml" xmlns:w15="http://schemas.microsoft.com/office/word/2012/wordml" xmlns:w16cex="http://schemas.microsoft.com/office/word/2018/wordml/cex" xmlns:w16cid="http://schemas.microsoft.com/office/word/2016/wordml/cid" xmlns:w16="http://schemas.microsoft.com/office/word/2018/wordml" xmlns:w16du="http://schemas.microsoft.com/office/word/2023/wordml/word16du" xmlns:w16sdtdh="http://schemas.microsoft.com/office/word/2020/wordml/sdtdatahash" xmlns:w16sdtfl="http://schemas.microsoft.com/office/word/2024/wordml/sdtformatlock" xmlns:w16se="http://schemas.microsoft.com/office/word/2015/wordml/symex" xmlns:wpg="http://schemas.microsoft.com/office/word/2010/wordprocessingGroup" xmlns:wpi="http://schemas.microsoft.com/office/word/2010/wordprocessingInk" xmlns:wne="http://schemas.microsoft.com/office/word/2006/wordml" xmlns:wps="http://schemas.microsoft.com/office/word/2010/wordprocessingShape" mc:Ignorable="w14 w15 w16se w16cid w16 w16cex w16sdtdh w16sdtfl w16du wp14">
+<w:document xmlns:wpc="http://schemas.microsoft.com/office/word/2010/wordprocessingCanvas" xmlns:cx="http://schemas.microsoft.com/office/drawing/2014/chartex" xmlns:cx1="http://schemas.microsoft.com/office/drawing/2015/9/8/chartex" xmlns:cx2="http://schemas.microsoft.com/office/drawing/2015/10/21/chartex" xmlns:cx3="http://schemas.microsoft.com/office/drawing/2016/5/9/chartex" xmlns:cx4="http://schemas.microsoft.com/office/drawing/2016/5/10/chartex" xmlns:cx5="http://schemas.microsoft.com/office/drawing/2016/5/11/chartex" xmlns:cx6="http://schemas.microsoft.com/office/drawing/2016/5/12/chartex" xmlns:cx7="http://schemas.microsoft.com/office/drawing/2016/5/13/chartex" xmlns:cx8="http://schemas.microsoft.com/office/drawing/2016/5/14/chartex" xmlns:mc="http://schemas.openxmlformats.org/markup-compatibility/2006" xmlns:aink="http://schemas.microsoft.com/office/drawing/2016/ink" xmlns:am3d="http://schemas.microsoft.com/office/drawing/2017/model3d" xmlns:o="urn:schemas-microsoft-com:office:office" xmlns:oel="http://schemas.microsoft.com/office/2019/extlst" xmlns:r="http://schemas.openxmlformats.org/officeDocument/2006/relationships" xmlns:m="http://schemas.openxmlformats.org/officeDocument/2006/math" xmlns:v="urn:schemas-microsoft-com:vml" xmlns:wp14="http://schemas.microsoft.com/office/word/2010/wordprocessingDrawing" xmlns:wp="http://schemas.openxmlformats.org/drawingml/2006/wordprocessingDrawing" xmlns:w10="urn:schemas-microsoft-com:office:word" xmlns:w="http://schemas.openxmlformats.org/wordprocessingml/2006/main" xmlns:w14="http://schemas.microsoft.com/office/word/2010/wordml" xmlns:w15="http://schemas.microsoft.com/office/word/2012/wordml" xmlns:w16cex="http://schemas.microsoft.com/office/word/2018/wordml/cex" xmlns:w16cid="http://schemas.microsoft.com/office/word/2016/wordml/cid" xmlns:w16="http://schemas.microsoft.com/office/word/2018/wordml" xmlns:w16sdtdh="http://schemas.microsoft.com/office/word/2020/wordml/sdtdatahash" xmlns:w16se="http://schemas.microsoft.com/office/word/2015/wordml/symex" xmlns:wpg="http://schemas.microsoft.com/office/word/2010/wordprocessingGroup" xmlns:wpi="http://schemas.microsoft.com/office/word/2010/wordprocessingInk" xmlns:wne="http://schemas.microsoft.com/office/word/2006/wordml" xmlns:wps="http://schemas.microsoft.com/office/word/2010/wordprocessingShape" mc:Ignorable="w14 w15 w16se w16cid w16 w16cex w16sdtdh wp14">
   <w:body>
     <w:p>
       <w:pPr>
@@ -39,10 +39,7 @@
           <w:i/>
           <w:iCs/>
         </w:rPr>
-        <w:t>Your Name</w:t>
-      </w:r>
-      <w:r>
-        <w:tab/>
+        <w:t>Jack</w:t>
       </w:r>
       <w:r>
         <w:tab/>
@@ -65,7 +62,23 @@
           <w:i/>
           <w:iCs/>
         </w:rPr>
-        <w:t>12345678</w:t>
+        <w:t>23635926</w:t>
+      </w:r>
+    </w:p>
+    <w:p/>
+    <w:p>
+      <w:pPr>
+        <w:rPr>
+          <w:b/>
+          <w:bCs/>
+        </w:rPr>
+      </w:pPr>
+      <w:r>
+        <w:rPr>
+          <w:b/>
+          <w:bCs/>
+        </w:rPr>
+        <w:t xml:space="preserve">Please walk towards the teapot in the centre of the scene, press the 1,2,3,4,5 keys for fun effects. Spacebar to jump and E to shoot once you have your weapon. </w:t>
       </w:r>
     </w:p>
     <w:p/>
@@ -463,10 +476,7 @@
     <w:p/>
     <w:p>
       <w:r>
-        <w:t>Your mark for each Learning Outcome (LO) is the highest ma</w:t>
-      </w:r>
-      <w:r>
-        <w:t xml:space="preserve">rk achieved based on the criteria specified in the self-assessment grid. Note that you will </w:t>
+        <w:t xml:space="preserve">Your mark for each Learning Outcome (LO) is the highest mark achieved based on the criteria specified in the self-assessment grid. Note that you will </w:t>
       </w:r>
       <w:r>
         <w:t xml:space="preserve">need to have satisfied all criteria at the lower mark bands to be awarded marks in the higher mark bands, e.g., to get a mark in the 70 - 80 band for a learning outcome you will have needed to have satisfied all criteria in the 40 – 50 and 50 – </w:t>
@@ -585,9 +595,9 @@
         <w:tblLook w:val="04A0" w:firstRow="1" w:lastRow="0" w:firstColumn="1" w:lastColumn="0" w:noHBand="0" w:noVBand="1"/>
       </w:tblPr>
       <w:tblGrid>
-        <w:gridCol w:w="1271"/>
-        <w:gridCol w:w="3686"/>
-        <w:gridCol w:w="4059"/>
+        <w:gridCol w:w="1226"/>
+        <w:gridCol w:w="3540"/>
+        <w:gridCol w:w="4250"/>
       </w:tblGrid>
       <w:tr>
         <w:tc>
@@ -728,6 +738,77 @@
                 <w:szCs w:val="20"/>
               </w:rPr>
             </w:pPr>
+            <w:r>
+              <w:rPr>
+                <w:sz w:val="20"/>
+                <w:szCs w:val="20"/>
+              </w:rPr>
+              <w:t xml:space="preserve">Use of </w:t>
+            </w:r>
+            <w:proofErr w:type="spellStart"/>
+            <w:proofErr w:type="gramStart"/>
+            <w:r>
+              <w:rPr>
+                <w:sz w:val="20"/>
+                <w:szCs w:val="20"/>
+              </w:rPr>
+              <w:t>glm</w:t>
+            </w:r>
+            <w:proofErr w:type="spellEnd"/>
+            <w:r>
+              <w:rPr>
+                <w:sz w:val="20"/>
+                <w:szCs w:val="20"/>
+              </w:rPr>
+              <w:t>::</w:t>
+            </w:r>
+            <w:proofErr w:type="gramEnd"/>
+            <w:r>
+              <w:rPr>
+                <w:sz w:val="20"/>
+                <w:szCs w:val="20"/>
+              </w:rPr>
+              <w:t xml:space="preserve">vec3 and </w:t>
+            </w:r>
+            <w:proofErr w:type="spellStart"/>
+            <w:r>
+              <w:rPr>
+                <w:sz w:val="20"/>
+                <w:szCs w:val="20"/>
+              </w:rPr>
+              <w:t>glm</w:t>
+            </w:r>
+            <w:proofErr w:type="spellEnd"/>
+            <w:r>
+              <w:rPr>
+                <w:sz w:val="20"/>
+                <w:szCs w:val="20"/>
+              </w:rPr>
+              <w:t xml:space="preserve">::mat4 objects through the project. </w:t>
+            </w:r>
+            <w:proofErr w:type="spellStart"/>
+            <w:r>
+              <w:rPr>
+                <w:sz w:val="20"/>
+                <w:szCs w:val="20"/>
+              </w:rPr>
+              <w:t>E.g</w:t>
+            </w:r>
+            <w:proofErr w:type="spellEnd"/>
+            <w:r>
+              <w:rPr>
+                <w:sz w:val="20"/>
+                <w:szCs w:val="20"/>
+              </w:rPr>
+              <w:t xml:space="preserve"> camera position and camera view matrix</w:t>
+            </w:r>
+            <w:r>
+              <w:rPr>
+                <w:sz w:val="20"/>
+                <w:szCs w:val="20"/>
+              </w:rPr>
+              <w:t>.</w:t>
+            </w:r>
           </w:p>
         </w:tc>
       </w:tr>
@@ -788,7 +869,41 @@
                 <w:sz w:val="20"/>
                 <w:szCs w:val="20"/>
               </w:rPr>
-              <w:t>Paste a screenshot of your application below</w:t>
+              <w:drawing>
+                <wp:inline distT="0" distB="0" distL="0" distR="0" wp14:anchorId="41EC7FBD" wp14:editId="3FDEF4E1">
+                  <wp:extent cx="2561590" cy="1738283"/>
+                  <wp:effectExtent l="0" t="0" r="0" b="0"/>
+                  <wp:docPr id="1641942646" name="Picture 1"/>
+                  <wp:cNvGraphicFramePr>
+                    <a:graphicFrameLocks xmlns:a="http://schemas.openxmlformats.org/drawingml/2006/main" noChangeAspect="1"/>
+                  </wp:cNvGraphicFramePr>
+                  <a:graphic xmlns:a="http://schemas.openxmlformats.org/drawingml/2006/main">
+                    <a:graphicData uri="http://schemas.openxmlformats.org/drawingml/2006/picture">
+                      <pic:pic xmlns:pic="http://schemas.openxmlformats.org/drawingml/2006/picture">
+                        <pic:nvPicPr>
+                          <pic:cNvPr id="1641942646" name=""/>
+                          <pic:cNvPicPr/>
+                        </pic:nvPicPr>
+                        <pic:blipFill>
+                          <a:blip r:embed="rId6"/>
+                          <a:stretch>
+                            <a:fillRect/>
+                          </a:stretch>
+                        </pic:blipFill>
+                        <pic:spPr>
+                          <a:xfrm>
+                            <a:off x="0" y="0"/>
+                            <a:ext cx="2575663" cy="1747833"/>
+                          </a:xfrm>
+                          <a:prstGeom prst="rect">
+                            <a:avLst/>
+                          </a:prstGeom>
+                        </pic:spPr>
+                      </pic:pic>
+                    </a:graphicData>
+                  </a:graphic>
+                </wp:inline>
+              </w:drawing>
             </w:r>
           </w:p>
         </w:tc>
@@ -845,6 +960,20 @@
                 <w:szCs w:val="20"/>
               </w:rPr>
             </w:pPr>
+            <w:r>
+              <w:rPr>
+                <w:sz w:val="20"/>
+                <w:szCs w:val="20"/>
+              </w:rPr>
+              <w:t>Vertex shader and fragment shader are in the project files, data is sent to them in the model and light classes</w:t>
+            </w:r>
+            <w:r>
+              <w:rPr>
+                <w:sz w:val="20"/>
+                <w:szCs w:val="20"/>
+              </w:rPr>
+              <w:t>.</w:t>
+            </w:r>
           </w:p>
         </w:tc>
       </w:tr>
@@ -907,6 +1036,13 @@
                 <w:szCs w:val="20"/>
               </w:rPr>
             </w:pPr>
+            <w:r>
+              <w:rPr>
+                <w:sz w:val="20"/>
+                <w:szCs w:val="20"/>
+              </w:rPr>
+              <w:t>In the object loop, all three translations are used to calculate the matrices for each object and combined into the model matrix.</w:t>
+            </w:r>
           </w:p>
         </w:tc>
       </w:tr>
@@ -962,6 +1098,36 @@
                 <w:szCs w:val="20"/>
               </w:rPr>
             </w:pPr>
+            <w:r>
+              <w:rPr>
+                <w:sz w:val="20"/>
+                <w:szCs w:val="20"/>
+              </w:rPr>
+              <w:t>The camera class contains the “</w:t>
+            </w:r>
+            <w:proofErr w:type="spellStart"/>
+            <w:r>
+              <w:rPr>
+                <w:sz w:val="20"/>
+                <w:szCs w:val="20"/>
+              </w:rPr>
+              <w:t>calculateMatrices</w:t>
+            </w:r>
+            <w:proofErr w:type="spellEnd"/>
+            <w:r>
+              <w:rPr>
+                <w:sz w:val="20"/>
+                <w:szCs w:val="20"/>
+              </w:rPr>
+              <w:t>” method which calculates the view and perspective matrices</w:t>
+            </w:r>
+            <w:r>
+              <w:rPr>
+                <w:sz w:val="20"/>
+                <w:szCs w:val="20"/>
+              </w:rPr>
+              <w:t>.</w:t>
+            </w:r>
           </w:p>
         </w:tc>
       </w:tr>
@@ -1017,6 +1183,27 @@
                 <w:szCs w:val="20"/>
               </w:rPr>
             </w:pPr>
+            <w:r>
+              <w:rPr>
+                <w:sz w:val="20"/>
+                <w:szCs w:val="20"/>
+              </w:rPr>
+              <w:t>The teapot 3D model is drawn in the scene</w:t>
+            </w:r>
+            <w:r>
+              <w:rPr>
+                <w:sz w:val="20"/>
+                <w:szCs w:val="20"/>
+              </w:rPr>
+              <w:t>.</w:t>
+            </w:r>
+            <w:r>
+              <w:rPr>
+                <w:sz w:val="20"/>
+                <w:szCs w:val="20"/>
+              </w:rPr>
+              <w:t xml:space="preserve"> </w:t>
+            </w:r>
           </w:p>
         </w:tc>
       </w:tr>
@@ -1072,6 +1259,20 @@
                 <w:szCs w:val="20"/>
               </w:rPr>
             </w:pPr>
+            <w:r>
+              <w:rPr>
+                <w:sz w:val="20"/>
+                <w:szCs w:val="20"/>
+              </w:rPr>
+              <w:t>There is a point light source present in the scene rendered by sending data to the shaders in the light class</w:t>
+            </w:r>
+            <w:r>
+              <w:rPr>
+                <w:sz w:val="20"/>
+                <w:szCs w:val="20"/>
+              </w:rPr>
+              <w:t>.</w:t>
+            </w:r>
           </w:p>
         </w:tc>
       </w:tr>
@@ -1099,7 +1300,6 @@
                 <w:sz w:val="20"/>
                 <w:szCs w:val="20"/>
               </w:rPr>
-              <w:lastRenderedPageBreak/>
               <w:t>62, 65, 68</w:t>
             </w:r>
           </w:p>
@@ -1141,6 +1341,118 @@
                 <w:szCs w:val="20"/>
               </w:rPr>
             </w:pPr>
+            <w:r>
+              <w:rPr>
+                <w:sz w:val="20"/>
+                <w:szCs w:val="20"/>
+              </w:rPr>
+              <w:t>The camera class contains the methods “</w:t>
+            </w:r>
+            <w:proofErr w:type="spellStart"/>
+            <w:r>
+              <w:rPr>
+                <w:sz w:val="20"/>
+                <w:szCs w:val="20"/>
+              </w:rPr>
+              <w:t>calculateView</w:t>
+            </w:r>
+            <w:proofErr w:type="spellEnd"/>
+            <w:r>
+              <w:rPr>
+                <w:sz w:val="20"/>
+                <w:szCs w:val="20"/>
+              </w:rPr>
+              <w:t>” and “</w:t>
+            </w:r>
+            <w:proofErr w:type="spellStart"/>
+            <w:r>
+              <w:rPr>
+                <w:sz w:val="20"/>
+                <w:szCs w:val="20"/>
+              </w:rPr>
+              <w:t>calculatePerspective</w:t>
+            </w:r>
+            <w:proofErr w:type="spellEnd"/>
+            <w:r>
+              <w:rPr>
+                <w:sz w:val="20"/>
+                <w:szCs w:val="20"/>
+              </w:rPr>
+              <w:t xml:space="preserve">” which are the replacements for </w:t>
+            </w:r>
+            <w:proofErr w:type="spellStart"/>
+            <w:proofErr w:type="gramStart"/>
+            <w:r>
+              <w:rPr>
+                <w:sz w:val="20"/>
+                <w:szCs w:val="20"/>
+              </w:rPr>
+              <w:t>glm</w:t>
+            </w:r>
+            <w:proofErr w:type="spellEnd"/>
+            <w:r>
+              <w:rPr>
+                <w:sz w:val="20"/>
+                <w:szCs w:val="20"/>
+              </w:rPr>
+              <w:t>::</w:t>
+            </w:r>
+            <w:proofErr w:type="spellStart"/>
+            <w:proofErr w:type="gramEnd"/>
+            <w:r>
+              <w:rPr>
+                <w:sz w:val="20"/>
+                <w:szCs w:val="20"/>
+              </w:rPr>
+              <w:t>lookAt</w:t>
+            </w:r>
+            <w:proofErr w:type="spellEnd"/>
+            <w:r>
+              <w:rPr>
+                <w:sz w:val="20"/>
+                <w:szCs w:val="20"/>
+              </w:rPr>
+              <w:t xml:space="preserve"> and </w:t>
+            </w:r>
+            <w:proofErr w:type="spellStart"/>
+            <w:r>
+              <w:rPr>
+                <w:sz w:val="20"/>
+                <w:szCs w:val="20"/>
+              </w:rPr>
+              <w:t>glm</w:t>
+            </w:r>
+            <w:proofErr w:type="spellEnd"/>
+            <w:r>
+              <w:rPr>
+                <w:sz w:val="20"/>
+                <w:szCs w:val="20"/>
+              </w:rPr>
+              <w:t>::perspective to calculate the view and perspective matrices and are used in the “</w:t>
+            </w:r>
+            <w:proofErr w:type="spellStart"/>
+            <w:r>
+              <w:rPr>
+                <w:sz w:val="20"/>
+                <w:szCs w:val="20"/>
+              </w:rPr>
+              <w:t>calculateMatrices</w:t>
+            </w:r>
+            <w:proofErr w:type="spellEnd"/>
+            <w:r>
+              <w:rPr>
+                <w:sz w:val="20"/>
+                <w:szCs w:val="20"/>
+              </w:rPr>
+              <w:t>” method</w:t>
+            </w:r>
+            <w:r>
+              <w:rPr>
+                <w:sz w:val="20"/>
+                <w:szCs w:val="20"/>
+              </w:rPr>
+              <w:t>.</w:t>
+            </w:r>
           </w:p>
         </w:tc>
       </w:tr>
@@ -1202,6 +1514,43 @@
                 <w:szCs w:val="20"/>
               </w:rPr>
             </w:pPr>
+            <w:r>
+              <w:rPr>
+                <w:sz w:val="20"/>
+                <w:szCs w:val="20"/>
+              </w:rPr>
+              <w:t xml:space="preserve">There is </w:t>
+            </w:r>
+            <w:r>
+              <w:rPr>
+                <w:sz w:val="20"/>
+                <w:szCs w:val="20"/>
+              </w:rPr>
+              <w:t xml:space="preserve">both the teapot </w:t>
+            </w:r>
+            <w:proofErr w:type="gramStart"/>
+            <w:r>
+              <w:rPr>
+                <w:sz w:val="20"/>
+                <w:szCs w:val="20"/>
+              </w:rPr>
+              <w:t>object</w:t>
+            </w:r>
+            <w:proofErr w:type="gramEnd"/>
+            <w:r>
+              <w:rPr>
+                <w:sz w:val="20"/>
+                <w:szCs w:val="20"/>
+              </w:rPr>
+              <w:t xml:space="preserve"> and the wall objects present in the scene</w:t>
+            </w:r>
+            <w:r>
+              <w:rPr>
+                <w:sz w:val="20"/>
+                <w:szCs w:val="20"/>
+              </w:rPr>
+              <w:t>.</w:t>
+            </w:r>
           </w:p>
         </w:tc>
       </w:tr>
@@ -1263,6 +1612,36 @@
                 <w:szCs w:val="20"/>
               </w:rPr>
             </w:pPr>
+            <w:r>
+              <w:rPr>
+                <w:sz w:val="20"/>
+                <w:szCs w:val="20"/>
+              </w:rPr>
+              <w:t xml:space="preserve">The </w:t>
+            </w:r>
+            <w:proofErr w:type="gramStart"/>
+            <w:r>
+              <w:rPr>
+                <w:sz w:val="20"/>
+                <w:szCs w:val="20"/>
+              </w:rPr>
+              <w:t>W,A</w:t>
+            </w:r>
+            <w:proofErr w:type="gramEnd"/>
+            <w:r>
+              <w:rPr>
+                <w:sz w:val="20"/>
+                <w:szCs w:val="20"/>
+              </w:rPr>
+              <w:t>,S,D keys can be used to move the camera and the mouse can be used to look around the scene</w:t>
+            </w:r>
+            <w:r>
+              <w:rPr>
+                <w:sz w:val="20"/>
+                <w:szCs w:val="20"/>
+              </w:rPr>
+              <w:t>.</w:t>
+            </w:r>
           </w:p>
         </w:tc>
       </w:tr>
@@ -1322,6 +1701,43 @@
                 <w:szCs w:val="20"/>
               </w:rPr>
             </w:pPr>
+            <w:r>
+              <w:rPr>
+                <w:sz w:val="20"/>
+                <w:szCs w:val="20"/>
+              </w:rPr>
+              <w:t xml:space="preserve">The </w:t>
+            </w:r>
+            <w:proofErr w:type="spellStart"/>
+            <w:r>
+              <w:rPr>
+                <w:sz w:val="20"/>
+                <w:szCs w:val="20"/>
+              </w:rPr>
+              <w:t>lightSources</w:t>
+            </w:r>
+            <w:proofErr w:type="spellEnd"/>
+            <w:r>
+              <w:rPr>
+                <w:sz w:val="20"/>
+                <w:szCs w:val="20"/>
+              </w:rPr>
+              <w:t xml:space="preserve"> object contains both the spotlight and a directional light. The</w:t>
+            </w:r>
+            <w:r>
+              <w:rPr>
+                <w:sz w:val="20"/>
+                <w:szCs w:val="20"/>
+              </w:rPr>
+              <w:t xml:space="preserve"> directional light source </w:t>
+            </w:r>
+            <w:r>
+              <w:rPr>
+                <w:sz w:val="20"/>
+                <w:szCs w:val="20"/>
+              </w:rPr>
+              <w:t>can be enabled by pressing the Q button</w:t>
+            </w:r>
           </w:p>
         </w:tc>
       </w:tr>
@@ -1368,7 +1784,7 @@
                 <w:sz w:val="20"/>
                 <w:szCs w:val="20"/>
               </w:rPr>
-              <w:t>LO1: Implementation of students own functions to replace glm functions (e.g., glm::</w:t>
+              <w:t xml:space="preserve">LO1: Implementation of students own functions to replace glm functions (e.g., </w:t>
             </w:r>
             <w:proofErr w:type="gramStart"/>
             <w:r>
@@ -1376,7 +1792,7 @@
                 <w:sz w:val="20"/>
                 <w:szCs w:val="20"/>
               </w:rPr>
-              <w:t>length(</w:t>
+              <w:t>glm::</w:t>
             </w:r>
             <w:proofErr w:type="gramEnd"/>
             <w:r>
@@ -1384,7 +1800,7 @@
                 <w:sz w:val="20"/>
                 <w:szCs w:val="20"/>
               </w:rPr>
-              <w:t>), glm::dot(), glm::cross() etc.).</w:t>
+              <w:t>length(), glm::dot(), glm::cross() etc.).</w:t>
             </w:r>
           </w:p>
         </w:tc>
@@ -1400,6 +1816,45 @@
                 <w:szCs w:val="20"/>
               </w:rPr>
             </w:pPr>
+            <w:r>
+              <w:rPr>
+                <w:sz w:val="20"/>
+                <w:szCs w:val="20"/>
+              </w:rPr>
+              <w:t xml:space="preserve">The maths class contain the methods to replace ant </w:t>
+            </w:r>
+            <w:proofErr w:type="spellStart"/>
+            <w:r>
+              <w:rPr>
+                <w:sz w:val="20"/>
+                <w:szCs w:val="20"/>
+              </w:rPr>
+              <w:t>glm</w:t>
+            </w:r>
+            <w:proofErr w:type="spellEnd"/>
+            <w:r>
+              <w:rPr>
+                <w:sz w:val="20"/>
+                <w:szCs w:val="20"/>
+              </w:rPr>
+              <w:t xml:space="preserve"> functions used including length, dot and cross along with others. They are called in place of the </w:t>
+            </w:r>
+            <w:proofErr w:type="spellStart"/>
+            <w:r>
+              <w:rPr>
+                <w:sz w:val="20"/>
+                <w:szCs w:val="20"/>
+              </w:rPr>
+              <w:t>glm</w:t>
+            </w:r>
+            <w:proofErr w:type="spellEnd"/>
+            <w:r>
+              <w:rPr>
+                <w:sz w:val="20"/>
+                <w:szCs w:val="20"/>
+              </w:rPr>
+              <w:t xml:space="preserve"> functions whenever they are needed </w:t>
+            </w:r>
           </w:p>
         </w:tc>
       </w:tr>
@@ -1455,6 +1910,20 @@
                 <w:szCs w:val="20"/>
               </w:rPr>
             </w:pPr>
+            <w:r>
+              <w:rPr>
+                <w:sz w:val="20"/>
+                <w:szCs w:val="20"/>
+              </w:rPr>
+              <w:t xml:space="preserve">The </w:t>
+            </w:r>
+            <w:r>
+              <w:rPr>
+                <w:sz w:val="20"/>
+                <w:szCs w:val="20"/>
+              </w:rPr>
+              <w:t>quaternion class within the maths files contains the “matrix” method which calculates the rotation matrix, this is used in the Maths class’s “rotate” method.</w:t>
+            </w:r>
           </w:p>
         </w:tc>
       </w:tr>
@@ -1510,6 +1979,13 @@
                 <w:szCs w:val="20"/>
               </w:rPr>
             </w:pPr>
+            <w:r>
+              <w:rPr>
+                <w:sz w:val="20"/>
+                <w:szCs w:val="20"/>
+              </w:rPr>
+              <w:t>The player can walk towards the teapot in the centre, picking it up when they collide with it. The teapot is then held at the player’s side and the spotlight is modified to become a flashlight.</w:t>
+            </w:r>
           </w:p>
         </w:tc>
       </w:tr>
@@ -1565,6 +2041,20 @@
                 <w:szCs w:val="20"/>
               </w:rPr>
             </w:pPr>
+            <w:r>
+              <w:rPr>
+                <w:sz w:val="20"/>
+                <w:szCs w:val="20"/>
+              </w:rPr>
+              <w:t xml:space="preserve">Each of the </w:t>
+            </w:r>
+            <w:r>
+              <w:rPr>
+                <w:sz w:val="20"/>
+                <w:szCs w:val="20"/>
+              </w:rPr>
+              <w:t>models has a normal and specular map applied to them which is interpreted by the model class and shown on the model in the scene.</w:t>
+            </w:r>
           </w:p>
         </w:tc>
       </w:tr>
@@ -1611,14 +2101,7 @@
                 <w:sz w:val="20"/>
                 <w:szCs w:val="20"/>
               </w:rPr>
-              <w:t xml:space="preserve">LO1: </w:t>
-            </w:r>
-            <w:r>
-              <w:rPr>
-                <w:sz w:val="20"/>
-                <w:szCs w:val="20"/>
-              </w:rPr>
-              <w:t>Use of quaternions to calculate view matrix.</w:t>
+              <w:t>LO1: Use of quaternions to calculate view matrix.</w:t>
             </w:r>
           </w:p>
         </w:tc>
@@ -1634,6 +2117,36 @@
                 <w:szCs w:val="20"/>
               </w:rPr>
             </w:pPr>
+            <w:r>
+              <w:rPr>
+                <w:sz w:val="20"/>
+                <w:szCs w:val="20"/>
+              </w:rPr>
+              <w:t>In the camera class’s “</w:t>
+            </w:r>
+            <w:proofErr w:type="spellStart"/>
+            <w:r>
+              <w:rPr>
+                <w:sz w:val="20"/>
+                <w:szCs w:val="20"/>
+              </w:rPr>
+              <w:t>quaternionCamera</w:t>
+            </w:r>
+            <w:proofErr w:type="spellEnd"/>
+            <w:r>
+              <w:rPr>
+                <w:sz w:val="20"/>
+                <w:szCs w:val="20"/>
+              </w:rPr>
+              <w:t>” function</w:t>
+            </w:r>
+            <w:r>
+              <w:rPr>
+                <w:sz w:val="20"/>
+                <w:szCs w:val="20"/>
+              </w:rPr>
+              <w:t>, the camera’s view matrix is calculated by using the quaternion orientation’s matrix function</w:t>
+            </w:r>
           </w:p>
         </w:tc>
       </w:tr>
@@ -1673,14 +2186,7 @@
                 <w:sz w:val="20"/>
                 <w:szCs w:val="20"/>
               </w:rPr>
-              <w:t xml:space="preserve">LO1: </w:t>
-            </w:r>
-            <w:r>
-              <w:rPr>
-                <w:sz w:val="20"/>
-                <w:szCs w:val="20"/>
-              </w:rPr>
-              <w:t>Use of SLERP to smooth out changes in camera direction.</w:t>
+              <w:t>LO1: Use of SLERP to smooth out changes in camera direction.</w:t>
             </w:r>
           </w:p>
         </w:tc>
@@ -1696,6 +2202,29 @@
                 <w:szCs w:val="20"/>
               </w:rPr>
             </w:pPr>
+            <w:r>
+              <w:rPr>
+                <w:sz w:val="20"/>
+                <w:szCs w:val="20"/>
+              </w:rPr>
+              <w:t xml:space="preserve">The maths class contains the SLERP function which is used to modify the orientation matrix before it is </w:t>
+            </w:r>
+            <w:proofErr w:type="gramStart"/>
+            <w:r>
+              <w:rPr>
+                <w:sz w:val="20"/>
+                <w:szCs w:val="20"/>
+              </w:rPr>
+              <w:t>sue</w:t>
+            </w:r>
+            <w:proofErr w:type="gramEnd"/>
+            <w:r>
+              <w:rPr>
+                <w:sz w:val="20"/>
+                <w:szCs w:val="20"/>
+              </w:rPr>
+              <w:t xml:space="preserve"> to calculate the view matrix </w:t>
+            </w:r>
           </w:p>
         </w:tc>
       </w:tr>
@@ -1735,14 +2264,7 @@
                 <w:sz w:val="20"/>
                 <w:szCs w:val="20"/>
               </w:rPr>
-              <w:t xml:space="preserve">LO2: </w:t>
-            </w:r>
-            <w:r>
-              <w:rPr>
-                <w:sz w:val="20"/>
-                <w:szCs w:val="20"/>
-              </w:rPr>
-              <w:t>Implementation of a third person camera with the ability to switch between first and third period view.</w:t>
+              <w:t>LO2: Implementation of a third person camera with the ability to switch between first and third period view.</w:t>
             </w:r>
           </w:p>
         </w:tc>
@@ -1758,6 +2280,13 @@
                 <w:szCs w:val="20"/>
               </w:rPr>
             </w:pPr>
+            <w:r>
+              <w:rPr>
+                <w:sz w:val="20"/>
+                <w:szCs w:val="20"/>
+              </w:rPr>
+              <w:t>Pressing the enter key will swap between first third person which is one by translating the view matrix.</w:t>
+            </w:r>
           </w:p>
         </w:tc>
       </w:tr>
@@ -1797,14 +2326,7 @@
                 <w:sz w:val="20"/>
                 <w:szCs w:val="20"/>
               </w:rPr>
-              <w:t xml:space="preserve">LO2: </w:t>
-            </w:r>
-            <w:r>
-              <w:rPr>
-                <w:sz w:val="20"/>
-                <w:szCs w:val="20"/>
-              </w:rPr>
-              <w:t>The position of the camera or character obeys the constraints of the physical space (e.g., can’t pass through objects, can’t hover in midair etc.).</w:t>
+              <w:t>LO2: The position of the camera or character obeys the constraints of the physical space (e.g., can’t pass through objects, can’t hover in midair etc.).</w:t>
             </w:r>
           </w:p>
         </w:tc>
@@ -1820,6 +2342,29 @@
                 <w:szCs w:val="20"/>
               </w:rPr>
             </w:pPr>
+            <w:r>
+              <w:rPr>
+                <w:sz w:val="20"/>
+                <w:szCs w:val="20"/>
+              </w:rPr>
+              <w:t xml:space="preserve">The camera (if in first person) and the player model (if in third person) </w:t>
+            </w:r>
+            <w:proofErr w:type="gramStart"/>
+            <w:r>
+              <w:rPr>
+                <w:sz w:val="20"/>
+                <w:szCs w:val="20"/>
+              </w:rPr>
+              <w:t>are able to</w:t>
+            </w:r>
+            <w:proofErr w:type="gramEnd"/>
+            <w:r>
+              <w:rPr>
+                <w:sz w:val="20"/>
+                <w:szCs w:val="20"/>
+              </w:rPr>
+              <w:t xml:space="preserve"> collide with objects (the teapot in the centre) and the walls.</w:t>
+            </w:r>
           </w:p>
         </w:tc>
       </w:tr>
@@ -1859,14 +2404,7 @@
                 <w:sz w:val="20"/>
                 <w:szCs w:val="20"/>
               </w:rPr>
-              <w:t xml:space="preserve">LO3: </w:t>
-            </w:r>
-            <w:r>
-              <w:rPr>
-                <w:sz w:val="20"/>
-                <w:szCs w:val="20"/>
-              </w:rPr>
-              <w:t>Use of shaders to apply parameter driven effects within the scene, e.g., light properties controlled using camera/character position.</w:t>
+              <w:t>LO3: Use of shaders to apply parameter driven effects within the scene, e.g., light properties controlled using camera/character position.</w:t>
             </w:r>
           </w:p>
         </w:tc>
@@ -1882,6 +2420,43 @@
                 <w:szCs w:val="20"/>
               </w:rPr>
             </w:pPr>
+            <w:r>
+              <w:rPr>
+                <w:sz w:val="20"/>
+                <w:szCs w:val="20"/>
+              </w:rPr>
+              <w:t xml:space="preserve">Pressing the 1,2,3,4,5 keys </w:t>
+            </w:r>
+            <w:proofErr w:type="gramStart"/>
+            <w:r>
+              <w:rPr>
+                <w:sz w:val="20"/>
+                <w:szCs w:val="20"/>
+              </w:rPr>
+              <w:t>changes</w:t>
+            </w:r>
+            <w:proofErr w:type="gramEnd"/>
+            <w:r>
+              <w:rPr>
+                <w:sz w:val="20"/>
+                <w:szCs w:val="20"/>
+              </w:rPr>
+              <w:t xml:space="preserve"> the </w:t>
+            </w:r>
+            <w:r>
+              <w:rPr>
+                <w:sz w:val="20"/>
+                <w:szCs w:val="20"/>
+              </w:rPr>
+              <w:t>spot</w:t>
+            </w:r>
+            <w:r>
+              <w:rPr>
+                <w:sz w:val="20"/>
+                <w:szCs w:val="20"/>
+              </w:rPr>
+              <w:t>light colour.</w:t>
+            </w:r>
           </w:p>
         </w:tc>
       </w:tr>
@@ -1898,7 +2473,7 @@
 </file>
 
 <file path=word/endnotes.xml><?xml version="1.0" encoding="utf-8"?>
-<w:endnotes xmlns:wpc="http://schemas.microsoft.com/office/word/2010/wordprocessingCanvas" xmlns:cx="http://schemas.microsoft.com/office/drawing/2014/chartex" xmlns:cx1="http://schemas.microsoft.com/office/drawing/2015/9/8/chartex" xmlns:cx2="http://schemas.microsoft.com/office/drawing/2015/10/21/chartex" xmlns:cx3="http://schemas.microsoft.com/office/drawing/2016/5/9/chartex" xmlns:cx4="http://schemas.microsoft.com/office/drawing/2016/5/10/chartex" xmlns:cx5="http://schemas.microsoft.com/office/drawing/2016/5/11/chartex" xmlns:cx6="http://schemas.microsoft.com/office/drawing/2016/5/12/chartex" xmlns:cx7="http://schemas.microsoft.com/office/drawing/2016/5/13/chartex" xmlns:cx8="http://schemas.microsoft.com/office/drawing/2016/5/14/chartex" xmlns:mc="http://schemas.openxmlformats.org/markup-compatibility/2006" xmlns:aink="http://schemas.microsoft.com/office/drawing/2016/ink" xmlns:am3d="http://schemas.microsoft.com/office/drawing/2017/model3d" xmlns:o="urn:schemas-microsoft-com:office:office" xmlns:oel="http://schemas.microsoft.com/office/2019/extlst" xmlns:r="http://schemas.openxmlformats.org/officeDocument/2006/relationships" xmlns:m="http://schemas.openxmlformats.org/officeDocument/2006/math" xmlns:v="urn:schemas-microsoft-com:vml" xmlns:wp14="http://schemas.microsoft.com/office/word/2010/wordprocessingDrawing" xmlns:wp="http://schemas.openxmlformats.org/drawingml/2006/wordprocessingDrawing" xmlns:w10="urn:schemas-microsoft-com:office:word" xmlns:w="http://schemas.openxmlformats.org/wordprocessingml/2006/main" xmlns:w14="http://schemas.microsoft.com/office/word/2010/wordml" xmlns:w15="http://schemas.microsoft.com/office/word/2012/wordml" xmlns:w16cex="http://schemas.microsoft.com/office/word/2018/wordml/cex" xmlns:w16cid="http://schemas.microsoft.com/office/word/2016/wordml/cid" xmlns:w16="http://schemas.microsoft.com/office/word/2018/wordml" xmlns:w16du="http://schemas.microsoft.com/office/word/2023/wordml/word16du" xmlns:w16sdtdh="http://schemas.microsoft.com/office/word/2020/wordml/sdtdatahash" xmlns:w16sdtfl="http://schemas.microsoft.com/office/word/2024/wordml/sdtformatlock" xmlns:w16se="http://schemas.microsoft.com/office/word/2015/wordml/symex" xmlns:wpg="http://schemas.microsoft.com/office/word/2010/wordprocessingGroup" xmlns:wpi="http://schemas.microsoft.com/office/word/2010/wordprocessingInk" xmlns:wne="http://schemas.microsoft.com/office/word/2006/wordml" xmlns:wps="http://schemas.microsoft.com/office/word/2010/wordprocessingShape" mc:Ignorable="w14 w15 w16se w16cid w16 w16cex w16sdtdh w16sdtfl w16du wp14">
+<w:endnotes xmlns:wpc="http://schemas.microsoft.com/office/word/2010/wordprocessingCanvas" xmlns:cx="http://schemas.microsoft.com/office/drawing/2014/chartex" xmlns:cx1="http://schemas.microsoft.com/office/drawing/2015/9/8/chartex" xmlns:cx2="http://schemas.microsoft.com/office/drawing/2015/10/21/chartex" xmlns:cx3="http://schemas.microsoft.com/office/drawing/2016/5/9/chartex" xmlns:cx4="http://schemas.microsoft.com/office/drawing/2016/5/10/chartex" xmlns:cx5="http://schemas.microsoft.com/office/drawing/2016/5/11/chartex" xmlns:cx6="http://schemas.microsoft.com/office/drawing/2016/5/12/chartex" xmlns:cx7="http://schemas.microsoft.com/office/drawing/2016/5/13/chartex" xmlns:cx8="http://schemas.microsoft.com/office/drawing/2016/5/14/chartex" xmlns:mc="http://schemas.openxmlformats.org/markup-compatibility/2006" xmlns:aink="http://schemas.microsoft.com/office/drawing/2016/ink" xmlns:am3d="http://schemas.microsoft.com/office/drawing/2017/model3d" xmlns:o="urn:schemas-microsoft-com:office:office" xmlns:oel="http://schemas.microsoft.com/office/2019/extlst" xmlns:r="http://schemas.openxmlformats.org/officeDocument/2006/relationships" xmlns:m="http://schemas.openxmlformats.org/officeDocument/2006/math" xmlns:v="urn:schemas-microsoft-com:vml" xmlns:wp14="http://schemas.microsoft.com/office/word/2010/wordprocessingDrawing" xmlns:wp="http://schemas.openxmlformats.org/drawingml/2006/wordprocessingDrawing" xmlns:w10="urn:schemas-microsoft-com:office:word" xmlns:w="http://schemas.openxmlformats.org/wordprocessingml/2006/main" xmlns:w14="http://schemas.microsoft.com/office/word/2010/wordml" xmlns:w15="http://schemas.microsoft.com/office/word/2012/wordml" xmlns:w16cex="http://schemas.microsoft.com/office/word/2018/wordml/cex" xmlns:w16cid="http://schemas.microsoft.com/office/word/2016/wordml/cid" xmlns:w16="http://schemas.microsoft.com/office/word/2018/wordml" xmlns:w16sdtdh="http://schemas.microsoft.com/office/word/2020/wordml/sdtdatahash" xmlns:w16se="http://schemas.microsoft.com/office/word/2015/wordml/symex" xmlns:wpg="http://schemas.microsoft.com/office/word/2010/wordprocessingGroup" xmlns:wpi="http://schemas.microsoft.com/office/word/2010/wordprocessingInk" xmlns:wne="http://schemas.microsoft.com/office/word/2006/wordml" xmlns:wps="http://schemas.microsoft.com/office/word/2010/wordprocessingShape" mc:Ignorable="w14 w15 w16se w16cid w16 w16cex w16sdtdh wp14">
   <w:endnote w:type="separator" w:id="-1">
     <w:p>
       <w:r>
@@ -1917,7 +2492,7 @@
 </file>
 
 <file path=word/footnotes.xml><?xml version="1.0" encoding="utf-8"?>
-<w:footnotes xmlns:wpc="http://schemas.microsoft.com/office/word/2010/wordprocessingCanvas" xmlns:cx="http://schemas.microsoft.com/office/drawing/2014/chartex" xmlns:cx1="http://schemas.microsoft.com/office/drawing/2015/9/8/chartex" xmlns:cx2="http://schemas.microsoft.com/office/drawing/2015/10/21/chartex" xmlns:cx3="http://schemas.microsoft.com/office/drawing/2016/5/9/chartex" xmlns:cx4="http://schemas.microsoft.com/office/drawing/2016/5/10/chartex" xmlns:cx5="http://schemas.microsoft.com/office/drawing/2016/5/11/chartex" xmlns:cx6="http://schemas.microsoft.com/office/drawing/2016/5/12/chartex" xmlns:cx7="http://schemas.microsoft.com/office/drawing/2016/5/13/chartex" xmlns:cx8="http://schemas.microsoft.com/office/drawing/2016/5/14/chartex" xmlns:mc="http://schemas.openxmlformats.org/markup-compatibility/2006" xmlns:aink="http://schemas.microsoft.com/office/drawing/2016/ink" xmlns:am3d="http://schemas.microsoft.com/office/drawing/2017/model3d" xmlns:o="urn:schemas-microsoft-com:office:office" xmlns:oel="http://schemas.microsoft.com/office/2019/extlst" xmlns:r="http://schemas.openxmlformats.org/officeDocument/2006/relationships" xmlns:m="http://schemas.openxmlformats.org/officeDocument/2006/math" xmlns:v="urn:schemas-microsoft-com:vml" xmlns:wp14="http://schemas.microsoft.com/office/word/2010/wordprocessingDrawing" xmlns:wp="http://schemas.openxmlformats.org/drawingml/2006/wordprocessingDrawing" xmlns:w10="urn:schemas-microsoft-com:office:word" xmlns:w="http://schemas.openxmlformats.org/wordprocessingml/2006/main" xmlns:w14="http://schemas.microsoft.com/office/word/2010/wordml" xmlns:w15="http://schemas.microsoft.com/office/word/2012/wordml" xmlns:w16cex="http://schemas.microsoft.com/office/word/2018/wordml/cex" xmlns:w16cid="http://schemas.microsoft.com/office/word/2016/wordml/cid" xmlns:w16="http://schemas.microsoft.com/office/word/2018/wordml" xmlns:w16du="http://schemas.microsoft.com/office/word/2023/wordml/word16du" xmlns:w16sdtdh="http://schemas.microsoft.com/office/word/2020/wordml/sdtdatahash" xmlns:w16sdtfl="http://schemas.microsoft.com/office/word/2024/wordml/sdtformatlock" xmlns:w16se="http://schemas.microsoft.com/office/word/2015/wordml/symex" xmlns:wpg="http://schemas.microsoft.com/office/word/2010/wordprocessingGroup" xmlns:wpi="http://schemas.microsoft.com/office/word/2010/wordprocessingInk" xmlns:wne="http://schemas.microsoft.com/office/word/2006/wordml" xmlns:wps="http://schemas.microsoft.com/office/word/2010/wordprocessingShape" mc:Ignorable="w14 w15 w16se w16cid w16 w16cex w16sdtdh w16sdtfl w16du wp14">
+<w:footnotes xmlns:wpc="http://schemas.microsoft.com/office/word/2010/wordprocessingCanvas" xmlns:cx="http://schemas.microsoft.com/office/drawing/2014/chartex" xmlns:cx1="http://schemas.microsoft.com/office/drawing/2015/9/8/chartex" xmlns:cx2="http://schemas.microsoft.com/office/drawing/2015/10/21/chartex" xmlns:cx3="http://schemas.microsoft.com/office/drawing/2016/5/9/chartex" xmlns:cx4="http://schemas.microsoft.com/office/drawing/2016/5/10/chartex" xmlns:cx5="http://schemas.microsoft.com/office/drawing/2016/5/11/chartex" xmlns:cx6="http://schemas.microsoft.com/office/drawing/2016/5/12/chartex" xmlns:cx7="http://schemas.microsoft.com/office/drawing/2016/5/13/chartex" xmlns:cx8="http://schemas.microsoft.com/office/drawing/2016/5/14/chartex" xmlns:mc="http://schemas.openxmlformats.org/markup-compatibility/2006" xmlns:aink="http://schemas.microsoft.com/office/drawing/2016/ink" xmlns:am3d="http://schemas.microsoft.com/office/drawing/2017/model3d" xmlns:o="urn:schemas-microsoft-com:office:office" xmlns:oel="http://schemas.microsoft.com/office/2019/extlst" xmlns:r="http://schemas.openxmlformats.org/officeDocument/2006/relationships" xmlns:m="http://schemas.openxmlformats.org/officeDocument/2006/math" xmlns:v="urn:schemas-microsoft-com:vml" xmlns:wp14="http://schemas.microsoft.com/office/word/2010/wordprocessingDrawing" xmlns:wp="http://schemas.openxmlformats.org/drawingml/2006/wordprocessingDrawing" xmlns:w10="urn:schemas-microsoft-com:office:word" xmlns:w="http://schemas.openxmlformats.org/wordprocessingml/2006/main" xmlns:w14="http://schemas.microsoft.com/office/word/2010/wordml" xmlns:w15="http://schemas.microsoft.com/office/word/2012/wordml" xmlns:w16cex="http://schemas.microsoft.com/office/word/2018/wordml/cex" xmlns:w16cid="http://schemas.microsoft.com/office/word/2016/wordml/cid" xmlns:w16="http://schemas.microsoft.com/office/word/2018/wordml" xmlns:w16sdtdh="http://schemas.microsoft.com/office/word/2020/wordml/sdtdatahash" xmlns:w16se="http://schemas.microsoft.com/office/word/2015/wordml/symex" xmlns:wpg="http://schemas.microsoft.com/office/word/2010/wordprocessingGroup" xmlns:wpi="http://schemas.microsoft.com/office/word/2010/wordprocessingInk" xmlns:wne="http://schemas.microsoft.com/office/word/2006/wordml" xmlns:wps="http://schemas.microsoft.com/office/word/2010/wordprocessingShape" mc:Ignorable="w14 w15 w16se w16cid w16 w16cex w16sdtdh wp14">
   <w:footnote w:type="separator" w:id="-1">
     <w:p>
       <w:r>
@@ -1936,7 +2511,7 @@
 </file>
 
 <file path=word/styles.xml><?xml version="1.0" encoding="utf-8"?>
-<w:styles xmlns:mc="http://schemas.openxmlformats.org/markup-compatibility/2006" xmlns:r="http://schemas.openxmlformats.org/officeDocument/2006/relationships" xmlns:w="http://schemas.openxmlformats.org/wordprocessingml/2006/main" xmlns:w14="http://schemas.microsoft.com/office/word/2010/wordml" xmlns:w15="http://schemas.microsoft.com/office/word/2012/wordml" xmlns:w16cex="http://schemas.microsoft.com/office/word/2018/wordml/cex" xmlns:w16cid="http://schemas.microsoft.com/office/word/2016/wordml/cid" xmlns:w16="http://schemas.microsoft.com/office/word/2018/wordml" xmlns:w16du="http://schemas.microsoft.com/office/word/2023/wordml/word16du" xmlns:w16sdtdh="http://schemas.microsoft.com/office/word/2020/wordml/sdtdatahash" xmlns:w16sdtfl="http://schemas.microsoft.com/office/word/2024/wordml/sdtformatlock" xmlns:w16se="http://schemas.microsoft.com/office/word/2015/wordml/symex" mc:Ignorable="w14 w15 w16se w16cid w16 w16cex w16sdtdh w16sdtfl w16du">
+<w:styles xmlns:mc="http://schemas.openxmlformats.org/markup-compatibility/2006" xmlns:r="http://schemas.openxmlformats.org/officeDocument/2006/relationships" xmlns:w="http://schemas.openxmlformats.org/wordprocessingml/2006/main" xmlns:w14="http://schemas.microsoft.com/office/word/2010/wordml" xmlns:w15="http://schemas.microsoft.com/office/word/2012/wordml" xmlns:w16cex="http://schemas.microsoft.com/office/word/2018/wordml/cex" xmlns:w16cid="http://schemas.microsoft.com/office/word/2016/wordml/cid" xmlns:w16="http://schemas.microsoft.com/office/word/2018/wordml" xmlns:w16sdtdh="http://schemas.microsoft.com/office/word/2020/wordml/sdtdatahash" xmlns:w16se="http://schemas.microsoft.com/office/word/2015/wordml/symex" mc:Ignorable="w14 w15 w16se w16cid w16 w16cex w16sdtdh">
   <w:docDefaults>
     <w:rPrDefault>
       <w:rPr>
@@ -2406,6 +2981,7 @@
   <w:style w:type="character" w:default="1" w:styleId="DefaultParagraphFont">
     <w:name w:val="Default Paragraph Font"/>
     <w:uiPriority w:val="1"/>
+    <w:semiHidden/>
     <w:unhideWhenUsed/>
   </w:style>
   <w:style w:type="table" w:default="1" w:styleId="TableNormal">

</xml_diff>